<commit_message>
Challenge 2 - Documentation
</commit_message>
<xml_diff>
--- a/Challenge2_Documentation.docx
+++ b/Challenge2_Documentation.docx
@@ -51,292 +51,195 @@
         <w:spacing w:before="240" w:after="240" w:line="240" w:lineRule="auto"/>
         <w:contextualSpacing/>
         <w:jc w:val="both"/>
-      </w:pPr>
+        <w:rPr>
+          <w:color w:val="000000"/>
+          <w:szCs w:val="22"/>
+        </w:rPr>
+      </w:pPr>
+      <w:r>
+        <w:rPr>
+          <w:color w:val="000000"/>
+          <w:szCs w:val="22"/>
+        </w:rPr>
+        <w:t xml:space="preserve">She has asked the marketing analytics team to focus on a </w:t>
+      </w:r>
+      <w:proofErr w:type="spellStart"/>
+      <w:r>
+        <w:rPr>
+          <w:color w:val="000000"/>
+          <w:szCs w:val="22"/>
+        </w:rPr>
+        <w:t>Bellabeat</w:t>
+      </w:r>
+      <w:proofErr w:type="spellEnd"/>
+      <w:r>
+        <w:rPr>
+          <w:color w:val="000000"/>
+          <w:szCs w:val="22"/>
+        </w:rPr>
+        <w:t xml:space="preserve"> product and analyze smart device usage data to gain insight into how people are already using their smart devices. Then, using this information, she would like high-level recommendations for how these trends can inform </w:t>
+      </w:r>
+      <w:proofErr w:type="spellStart"/>
+      <w:r>
+        <w:rPr>
+          <w:color w:val="000000"/>
+          <w:szCs w:val="22"/>
+        </w:rPr>
+        <w:t>Bellabeat</w:t>
+      </w:r>
+      <w:proofErr w:type="spellEnd"/>
+      <w:r>
+        <w:rPr>
+          <w:color w:val="000000"/>
+          <w:szCs w:val="22"/>
+        </w:rPr>
+        <w:t xml:space="preserve"> marketing strategy.</w:t>
+      </w:r>
     </w:p>
     <w:p>
       <w:pPr>
         <w:spacing w:before="240" w:after="240" w:line="240" w:lineRule="auto"/>
         <w:contextualSpacing/>
         <w:jc w:val="both"/>
-      </w:pPr>
-    </w:p>
-    <w:p>
-      <w:pPr>
-        <w:pStyle w:val="Heading1"/>
-        <w:spacing w:after="240" w:line="240" w:lineRule="auto"/>
-        <w:contextualSpacing/>
-        <w:jc w:val="both"/>
-        <w:rPr>
-          <w:rFonts w:cs="Arial"/>
-        </w:rPr>
-      </w:pPr>
-      <w:r>
-        <w:rPr>
-          <w:rFonts w:cs="Arial"/>
-        </w:rPr>
-        <w:t>Introduction</w:t>
-      </w:r>
-    </w:p>
-    <w:p>
-      <w:pPr>
-        <w:pStyle w:val="CM15"/>
-        <w:spacing w:before="240" w:after="240"/>
-        <w:ind w:right="127"/>
-        <w:contextualSpacing/>
-        <w:jc w:val="both"/>
-        <w:rPr>
-          <w:rFonts w:cs="Arial"/>
+        <w:rPr>
           <w:color w:val="000000"/>
-          <w:sz w:val="22"/>
-          <w:szCs w:val="22"/>
-        </w:rPr>
-      </w:pPr>
-      <w:r>
-        <w:rPr>
-          <w:rFonts w:cs="Arial"/>
-        </w:rPr>
-        <w:t xml:space="preserve"> </w:t>
-      </w:r>
-      <w:r>
-        <w:rPr>
-          <w:rFonts w:cs="Arial"/>
-          <w:color w:val="000000"/>
-          <w:sz w:val="22"/>
-          <w:szCs w:val="22"/>
-        </w:rPr>
-        <w:t xml:space="preserve">Welcome to the </w:t>
-      </w:r>
-      <w:proofErr w:type="spellStart"/>
-      <w:r>
-        <w:rPr>
-          <w:rFonts w:cs="Arial"/>
-          <w:color w:val="000000"/>
-          <w:sz w:val="22"/>
-          <w:szCs w:val="22"/>
-        </w:rPr>
-        <w:t>Bellabeat</w:t>
-      </w:r>
-      <w:proofErr w:type="spellEnd"/>
-      <w:r>
-        <w:rPr>
-          <w:rFonts w:cs="Arial"/>
-          <w:color w:val="000000"/>
-          <w:sz w:val="22"/>
-          <w:szCs w:val="22"/>
-        </w:rPr>
-        <w:t xml:space="preserve"> data analysis case study! In this case study, you will perform many real-world tasks of a junior data analyst. You will imagine you are working for </w:t>
-      </w:r>
-      <w:proofErr w:type="spellStart"/>
-      <w:r>
-        <w:rPr>
-          <w:rFonts w:cs="Arial"/>
-          <w:color w:val="000000"/>
-          <w:sz w:val="22"/>
-          <w:szCs w:val="22"/>
-        </w:rPr>
-        <w:t>Bellabeat</w:t>
-      </w:r>
-      <w:proofErr w:type="spellEnd"/>
-      <w:r>
-        <w:rPr>
-          <w:rFonts w:cs="Arial"/>
-          <w:color w:val="000000"/>
-          <w:sz w:val="22"/>
-          <w:szCs w:val="22"/>
-        </w:rPr>
-        <w:t xml:space="preserve">, a high-tech manufacturer of health-focused products for </w:t>
-      </w:r>
-      <w:proofErr w:type="gramStart"/>
-      <w:r>
-        <w:rPr>
-          <w:rFonts w:cs="Arial"/>
-          <w:color w:val="000000"/>
-          <w:sz w:val="22"/>
-          <w:szCs w:val="22"/>
-        </w:rPr>
-        <w:t>women, and</w:t>
-      </w:r>
-      <w:proofErr w:type="gramEnd"/>
-      <w:r>
-        <w:rPr>
-          <w:rFonts w:cs="Arial"/>
-          <w:color w:val="000000"/>
-          <w:sz w:val="22"/>
-          <w:szCs w:val="22"/>
-        </w:rPr>
-        <w:t xml:space="preserve"> meet different characters and team members. </w:t>
-      </w:r>
-      <w:r>
-        <w:rPr>
-          <w:rFonts w:cs="Arial"/>
-          <w:color w:val="000000"/>
-          <w:sz w:val="22"/>
-          <w:szCs w:val="22"/>
-        </w:rPr>
-        <w:t>To</w:t>
-      </w:r>
-      <w:r>
-        <w:rPr>
-          <w:rFonts w:cs="Arial"/>
-          <w:color w:val="000000"/>
-          <w:sz w:val="22"/>
-          <w:szCs w:val="22"/>
-        </w:rPr>
-        <w:t xml:space="preserve"> answer the key business questions, you will follow the steps of the data analysis process: </w:t>
-      </w:r>
-      <w:r>
-        <w:rPr>
-          <w:rFonts w:cs="Arial"/>
-          <w:b/>
-          <w:bCs/>
-          <w:color w:val="000000"/>
-          <w:sz w:val="22"/>
-          <w:szCs w:val="22"/>
-        </w:rPr>
-        <w:t>ask</w:t>
-      </w:r>
-      <w:r>
-        <w:rPr>
-          <w:rFonts w:cs="Arial"/>
-          <w:color w:val="000000"/>
-          <w:sz w:val="22"/>
-          <w:szCs w:val="22"/>
-        </w:rPr>
-        <w:t xml:space="preserve">, </w:t>
-      </w:r>
-      <w:r>
-        <w:rPr>
-          <w:rFonts w:cs="Arial"/>
-          <w:b/>
-          <w:bCs/>
-          <w:color w:val="000000"/>
-          <w:sz w:val="22"/>
-          <w:szCs w:val="22"/>
-        </w:rPr>
-        <w:t>prepare</w:t>
-      </w:r>
-      <w:r>
-        <w:rPr>
-          <w:rFonts w:cs="Arial"/>
-          <w:color w:val="000000"/>
-          <w:sz w:val="22"/>
-          <w:szCs w:val="22"/>
-        </w:rPr>
-        <w:t xml:space="preserve">, </w:t>
-      </w:r>
-      <w:r>
-        <w:rPr>
-          <w:rFonts w:cs="Arial"/>
-          <w:b/>
-          <w:bCs/>
-          <w:color w:val="000000"/>
-          <w:sz w:val="22"/>
-          <w:szCs w:val="22"/>
-        </w:rPr>
-        <w:t>process</w:t>
-      </w:r>
-      <w:r>
-        <w:rPr>
-          <w:rFonts w:cs="Arial"/>
-          <w:color w:val="000000"/>
-          <w:sz w:val="22"/>
-          <w:szCs w:val="22"/>
-        </w:rPr>
-        <w:t xml:space="preserve">, </w:t>
-      </w:r>
-      <w:r>
-        <w:rPr>
-          <w:rFonts w:cs="Arial"/>
-          <w:b/>
-          <w:bCs/>
-          <w:color w:val="000000"/>
-          <w:sz w:val="22"/>
-          <w:szCs w:val="22"/>
-        </w:rPr>
-        <w:t>analyze</w:t>
-      </w:r>
-      <w:r>
-        <w:rPr>
-          <w:rFonts w:cs="Arial"/>
-          <w:color w:val="000000"/>
-          <w:sz w:val="22"/>
-          <w:szCs w:val="22"/>
-        </w:rPr>
-        <w:t xml:space="preserve">, </w:t>
-      </w:r>
-      <w:r>
-        <w:rPr>
-          <w:rFonts w:cs="Arial"/>
-          <w:b/>
-          <w:bCs/>
-          <w:color w:val="000000"/>
-          <w:sz w:val="22"/>
-          <w:szCs w:val="22"/>
-        </w:rPr>
-        <w:t>share</w:t>
-      </w:r>
-      <w:r>
-        <w:rPr>
-          <w:rFonts w:cs="Arial"/>
-          <w:color w:val="000000"/>
-          <w:sz w:val="22"/>
-          <w:szCs w:val="22"/>
-        </w:rPr>
-        <w:t xml:space="preserve">, and </w:t>
-      </w:r>
-      <w:r>
-        <w:rPr>
-          <w:rFonts w:cs="Arial"/>
-          <w:b/>
-          <w:bCs/>
-          <w:color w:val="000000"/>
-          <w:sz w:val="22"/>
-          <w:szCs w:val="22"/>
-        </w:rPr>
-        <w:t>act</w:t>
-      </w:r>
-      <w:r>
-        <w:rPr>
-          <w:rFonts w:cs="Arial"/>
-          <w:color w:val="000000"/>
-          <w:sz w:val="22"/>
-          <w:szCs w:val="22"/>
-        </w:rPr>
-        <w:t xml:space="preserve">. Along the way, the </w:t>
-      </w:r>
-      <w:r>
-        <w:rPr>
-          <w:rFonts w:cs="Arial"/>
-          <w:b/>
-          <w:bCs/>
-          <w:color w:val="000000"/>
-          <w:sz w:val="22"/>
-          <w:szCs w:val="22"/>
-        </w:rPr>
-        <w:t xml:space="preserve">Case Study Roadmap </w:t>
-      </w:r>
-      <w:r>
-        <w:rPr>
-          <w:rFonts w:cs="Arial"/>
-          <w:color w:val="000000"/>
-          <w:sz w:val="22"/>
-          <w:szCs w:val="22"/>
-        </w:rPr>
-        <w:t xml:space="preserve">tables — including guiding questions and key tasks — will help you stay on the right path. </w:t>
-      </w:r>
+          <w:szCs w:val="22"/>
+        </w:rPr>
+      </w:pPr>
     </w:p>
     <w:p>
       <w:pPr>
         <w:spacing w:before="240" w:after="240" w:line="240" w:lineRule="auto"/>
         <w:contextualSpacing/>
         <w:jc w:val="both"/>
-      </w:pPr>
-      <w:r>
         <w:rPr>
           <w:color w:val="000000"/>
           <w:szCs w:val="22"/>
         </w:rPr>
-        <w:t>By the end of this lesson, you will have a portfolio-ready case study. Download the packet and reference the details of this case study anytime. Then, when you begin your job hunt, your case study will be a tangible way to demonstrate your knowledge and skills to potential employers.</w:t>
+      </w:pPr>
+      <w:r>
+        <w:rPr>
+          <w:color w:val="000000"/>
+          <w:szCs w:val="22"/>
+        </w:rPr>
+        <w:t xml:space="preserve">The objective of this case study is to learn about tracking device data to gain insight into user behavior, which will become a source of information for recommendations for </w:t>
+      </w:r>
+      <w:proofErr w:type="spellStart"/>
+      <w:r>
+        <w:rPr>
+          <w:color w:val="000000"/>
+          <w:szCs w:val="22"/>
+        </w:rPr>
+        <w:t>Bellabeat’s</w:t>
+      </w:r>
+      <w:proofErr w:type="spellEnd"/>
+      <w:r>
+        <w:rPr>
+          <w:color w:val="000000"/>
+          <w:szCs w:val="22"/>
+        </w:rPr>
+        <w:t xml:space="preserve"> marketing strategy. </w:t>
+      </w:r>
+    </w:p>
+    <w:p>
+      <w:pPr>
+        <w:spacing w:before="240" w:after="240" w:line="240" w:lineRule="auto"/>
+        <w:contextualSpacing/>
+        <w:jc w:val="both"/>
+        <w:rPr>
+          <w:color w:val="000000"/>
+          <w:szCs w:val="22"/>
+        </w:rPr>
+      </w:pPr>
+      <w:r>
+        <w:rPr>
+          <w:color w:val="000000"/>
+          <w:szCs w:val="22"/>
+        </w:rPr>
+        <w:t xml:space="preserve">The outcome from this case study includes pillars of marketing strategy that </w:t>
+      </w:r>
+      <w:proofErr w:type="spellStart"/>
+      <w:r>
+        <w:rPr>
+          <w:color w:val="000000"/>
+          <w:szCs w:val="22"/>
+        </w:rPr>
+        <w:t>Bellabeat</w:t>
+      </w:r>
+      <w:proofErr w:type="spellEnd"/>
+      <w:r>
+        <w:rPr>
+          <w:color w:val="000000"/>
+          <w:szCs w:val="22"/>
+        </w:rPr>
+        <w:t xml:space="preserve"> should focus on and three possible recommendations based on available data:</w:t>
+      </w:r>
+    </w:p>
+    <w:p>
+      <w:pPr>
+        <w:pStyle w:val="ListParagraph"/>
+        <w:numPr>
+          <w:ilvl w:val="0"/>
+          <w:numId w:val="6"/>
+        </w:numPr>
+        <w:spacing w:before="240" w:after="240" w:line="240" w:lineRule="auto"/>
+        <w:jc w:val="both"/>
+      </w:pPr>
+      <w:r>
+        <w:t xml:space="preserve">“Daily </w:t>
+      </w:r>
+      <w:r>
+        <w:t>C</w:t>
+      </w:r>
+      <w:r>
+        <w:t xml:space="preserve">hallenge” </w:t>
+      </w:r>
+      <w:r>
+        <w:t>campaign or feature that continuously engages B</w:t>
+      </w:r>
+      <w:proofErr w:type="spellStart"/>
+      <w:r>
+        <w:t>ellabeat’s</w:t>
+      </w:r>
+      <w:proofErr w:type="spellEnd"/>
+      <w:r>
+        <w:t xml:space="preserve"> users to use its products daily with an incentive of rewards or recognition in the community. </w:t>
+      </w:r>
+    </w:p>
+    <w:p>
+      <w:pPr>
+        <w:pStyle w:val="ListParagraph"/>
+        <w:numPr>
+          <w:ilvl w:val="0"/>
+          <w:numId w:val="6"/>
+        </w:numPr>
+        <w:spacing w:before="240" w:after="240" w:line="240" w:lineRule="auto"/>
+        <w:jc w:val="both"/>
+      </w:pPr>
+      <w:r>
+        <w:t xml:space="preserve">“Sleep Notification” CRM campaign or feature that reminds or alerts users to keep track of and improve their sleep time. </w:t>
+      </w:r>
+    </w:p>
+    <w:p>
+      <w:pPr>
+        <w:pStyle w:val="ListParagraph"/>
+        <w:numPr>
+          <w:ilvl w:val="0"/>
+          <w:numId w:val="6"/>
+        </w:numPr>
+        <w:spacing w:before="240" w:after="240" w:line="240" w:lineRule="auto"/>
+        <w:jc w:val="both"/>
+      </w:pPr>
+      <w:r>
+        <w:t xml:space="preserve">Partnership with media outlets or fashion brands to embrace the use of </w:t>
+      </w:r>
+      <w:proofErr w:type="spellStart"/>
+      <w:r>
+        <w:t>Bellabeat’s</w:t>
+      </w:r>
+      <w:proofErr w:type="spellEnd"/>
+      <w:r>
+        <w:t xml:space="preserve"> devices not only as health-tracking devices but also as fashionable accessories in their day-to-day.  </w:t>
       </w:r>
     </w:p>
     <w:p>
@@ -738,7 +641,16 @@
           <w:sz w:val="22"/>
           <w:szCs w:val="22"/>
         </w:rPr>
-        <w:t xml:space="preserve"> marketing strategy. You joined this team six months ago and have been busy learning about </w:t>
+        <w:t xml:space="preserve"> marketing strategy. You joined this </w:t>
+      </w:r>
+      <w:r>
+        <w:rPr>
+          <w:rFonts w:cs="Arial"/>
+          <w:sz w:val="22"/>
+          <w:szCs w:val="22"/>
+        </w:rPr>
+        <w:lastRenderedPageBreak/>
+        <w:t xml:space="preserve">team six months ago and have been busy learning about </w:t>
       </w:r>
       <w:proofErr w:type="spellStart"/>
       <w:r>
@@ -826,7 +738,6 @@
           <w:sz w:val="22"/>
           <w:szCs w:val="22"/>
         </w:rPr>
-        <w:lastRenderedPageBreak/>
         <w:t>Bellabeat</w:t>
       </w:r>
       <w:proofErr w:type="spellEnd"/>
@@ -1644,7 +1555,6 @@
       </w:pPr>
       <w:bookmarkStart w:id="0" w:name="_Hlk114060661"/>
       <w:r>
-        <w:lastRenderedPageBreak/>
         <w:t>What are some trends in the smart device usage market?</w:t>
       </w:r>
     </w:p>
@@ -1673,15 +1583,7 @@
         <w:jc w:val="both"/>
       </w:pPr>
       <w:r>
-        <w:t xml:space="preserve">What are the individual patterns in daily calories burnt, total steps </w:t>
-      </w:r>
-      <w:proofErr w:type="gramStart"/>
-      <w:r>
-        <w:t>taken</w:t>
-      </w:r>
-      <w:proofErr w:type="gramEnd"/>
-      <w:r>
-        <w:t xml:space="preserve"> or </w:t>
+        <w:t xml:space="preserve">What are the individual patterns in daily calories burnt, total steps taken or </w:t>
       </w:r>
       <w:r>
         <w:t>distance traveled, and the total sleep time</w:t>
@@ -1763,15 +1665,7 @@
         <w:t xml:space="preserve">How do user segments differ </w:t>
       </w:r>
       <w:r>
-        <w:t xml:space="preserve">in terms of daily calories burnt, total steps </w:t>
-      </w:r>
-      <w:proofErr w:type="gramStart"/>
-      <w:r>
-        <w:t>taken</w:t>
-      </w:r>
-      <w:proofErr w:type="gramEnd"/>
-      <w:r>
-        <w:t xml:space="preserve"> or distance traveled, and the total sleep time</w:t>
+        <w:t>in terms of daily calories burnt, total steps taken or distance traveled, and the total sleep time</w:t>
       </w:r>
       <w:r>
         <w:t>?</w:t>
@@ -1965,15 +1859,7 @@
         <w:jc w:val="both"/>
       </w:pPr>
       <w:r>
-        <w:t xml:space="preserve">We can confirm the data is open-sourced. You can copy, modify, </w:t>
-      </w:r>
-      <w:proofErr w:type="gramStart"/>
-      <w:r>
-        <w:t>distribute</w:t>
-      </w:r>
-      <w:proofErr w:type="gramEnd"/>
-      <w:r>
-        <w:t xml:space="preserve"> and perform the work, even for commercial purposes, all without asking permission.</w:t>
+        <w:t>We can confirm the data is open-sourced. You can copy, modify, distribute and perform the work, even for commercial purposes, all without asking permission.</w:t>
       </w:r>
     </w:p>
     <w:p>
@@ -2106,6 +1992,7 @@
                 <w:bCs/>
                 <w:sz w:val="18"/>
               </w:rPr>
+              <w:lastRenderedPageBreak/>
               <w:t>Table Name</w:t>
             </w:r>
           </w:p>
@@ -2416,7 +2303,6 @@
                 <w:rFonts w:eastAsia="Times New Roman"/>
                 <w:sz w:val="18"/>
               </w:rPr>
-              <w:lastRenderedPageBreak/>
               <w:t>dailyIntensities_merged</w:t>
             </w:r>
             <w:proofErr w:type="spellEnd"/>
@@ -2496,23 +2382,7 @@
                 <w:rFonts w:eastAsia="Times New Roman"/>
                 <w:sz w:val="18"/>
               </w:rPr>
-              <w:t xml:space="preserve"> 4 categories: Sedentary, Lightly Active, </w:t>
-            </w:r>
-            <w:proofErr w:type="gramStart"/>
-            <w:r>
-              <w:rPr>
-                <w:rFonts w:eastAsia="Times New Roman"/>
-                <w:sz w:val="18"/>
-              </w:rPr>
-              <w:t>Fairly Active</w:t>
-            </w:r>
-            <w:proofErr w:type="gramEnd"/>
-            <w:r>
-              <w:rPr>
-                <w:rFonts w:eastAsia="Times New Roman"/>
-                <w:sz w:val="18"/>
-              </w:rPr>
-              <w:t>,</w:t>
+              <w:t xml:space="preserve"> 4 categories: Sedentary, Lightly Active, Fairly Active,</w:t>
             </w:r>
             <w:r>
               <w:rPr>
@@ -4259,6 +4129,7 @@
         <w:jc w:val="both"/>
       </w:pPr>
       <w:r>
+        <w:lastRenderedPageBreak/>
         <w:t xml:space="preserve">Detailed data used: </w:t>
       </w:r>
     </w:p>
@@ -4296,7 +4167,6 @@
         <w:jc w:val="both"/>
       </w:pPr>
       <w:r>
-        <w:lastRenderedPageBreak/>
         <w:t>Hourly: calories, steps</w:t>
       </w:r>
     </w:p>
@@ -5824,6 +5694,7 @@
         <w:rPr>
           <w:rFonts w:cs="Arial"/>
         </w:rPr>
+        <w:lastRenderedPageBreak/>
         <w:t>Analyze</w:t>
       </w:r>
     </w:p>
@@ -5869,16 +5740,7 @@
         <w:jc w:val="both"/>
       </w:pPr>
       <w:r>
-        <w:lastRenderedPageBreak/>
-        <w:t xml:space="preserve">What are the individual patterns in daily calories burnt, total steps </w:t>
-      </w:r>
-      <w:proofErr w:type="gramStart"/>
-      <w:r>
-        <w:t>taken</w:t>
-      </w:r>
-      <w:proofErr w:type="gramEnd"/>
-      <w:r>
-        <w:t xml:space="preserve"> or distance traveled, and the total sleep time?</w:t>
+        <w:t>What are the individual patterns in daily calories burnt, total steps taken or distance traveled, and the total sleep time?</w:t>
       </w:r>
     </w:p>
     <w:p>
@@ -5957,15 +5819,7 @@
         <w:t xml:space="preserve">How do user segments differ </w:t>
       </w:r>
       <w:r>
-        <w:t xml:space="preserve">in terms of daily calories burnt, total steps </w:t>
-      </w:r>
-      <w:proofErr w:type="gramStart"/>
-      <w:r>
-        <w:t>taken</w:t>
-      </w:r>
-      <w:proofErr w:type="gramEnd"/>
-      <w:r>
-        <w:t xml:space="preserve"> or distance traveled, and the total sleep time</w:t>
+        <w:t>in terms of daily calories burnt, total steps taken or distance traveled, and the total sleep time</w:t>
       </w:r>
       <w:r>
         <w:t>?</w:t>
@@ -6085,8 +5939,14 @@
           <w:numId w:val="1"/>
         </w:numPr>
         <w:jc w:val="both"/>
-      </w:pPr>
-      <w:r>
+        <w:rPr>
+          <w:rFonts w:cs="Arial"/>
+        </w:rPr>
+      </w:pPr>
+      <w:r>
+        <w:rPr>
+          <w:rFonts w:cs="Arial"/>
+        </w:rPr>
         <w:t>Share</w:t>
       </w:r>
     </w:p>
@@ -6717,15 +6577,13 @@
         <w:jc w:val="both"/>
       </w:pPr>
       <w:r>
-        <w:t xml:space="preserve">Hourly/daily steps </w:t>
-      </w:r>
-      <w:proofErr w:type="gramStart"/>
-      <w:r>
-        <w:t>taken</w:t>
-      </w:r>
-      <w:proofErr w:type="gramEnd"/>
-      <w:r>
-        <w:t xml:space="preserve"> and hourly/daily calories burnt highly correlate, which can have huge impact on health benefits. </w:t>
+        <w:t xml:space="preserve">Hourly/daily steps taken and hourly/daily calories burnt highly correlate, which can have </w:t>
+      </w:r>
+      <w:r>
+        <w:t xml:space="preserve">a </w:t>
+      </w:r>
+      <w:r>
+        <w:t xml:space="preserve">huge impact on health benefits. </w:t>
       </w:r>
     </w:p>
     <w:p>
@@ -6742,7 +6600,13 @@
         <w:jc w:val="both"/>
       </w:pPr>
       <w:r>
-        <w:t>Daily steps taken does not correlate much with the daily sleep time.</w:t>
+        <w:t xml:space="preserve">Daily steps taken </w:t>
+      </w:r>
+      <w:r>
+        <w:t>do</w:t>
+      </w:r>
+      <w:r>
+        <w:t xml:space="preserve"> not correlate much with the daily sleep time.</w:t>
       </w:r>
     </w:p>
     <w:p>
@@ -6759,7 +6623,19 @@
         <w:jc w:val="both"/>
       </w:pPr>
       <w:r>
-        <w:t xml:space="preserve">People tend to have more step counts at 12 PM to 2 PM which is lunch time and refreshment for afternoon shift, and 5 PM - 7 PM which is after-work exercise sessions. </w:t>
+        <w:t xml:space="preserve">People tend to have more step counts </w:t>
+      </w:r>
+      <w:r>
+        <w:t>from</w:t>
+      </w:r>
+      <w:r>
+        <w:t xml:space="preserve"> 12 PM to 2 PM which is lunch time and refreshment for </w:t>
+      </w:r>
+      <w:r>
+        <w:t xml:space="preserve">the </w:t>
+      </w:r>
+      <w:r>
+        <w:t xml:space="preserve">afternoon shift, and 5 PM - 7 PM which is after-work exercise sessions. </w:t>
       </w:r>
     </w:p>
     <w:p>
@@ -6776,7 +6652,13 @@
         <w:jc w:val="both"/>
       </w:pPr>
       <w:r>
-        <w:t xml:space="preserve">Customer segments: high-use users accounted for 50% of the sample, following by low-use users with 38% and medium-use users with 12%. </w:t>
+        <w:t xml:space="preserve">Customer segments: high-use users accounted for 50% of the sample, </w:t>
+      </w:r>
+      <w:r>
+        <w:t>followed</w:t>
+      </w:r>
+      <w:r>
+        <w:t xml:space="preserve"> by low-use users with 38% and medium-use users with 12%. </w:t>
       </w:r>
     </w:p>
     <w:p>
@@ -6811,7 +6693,19 @@
       </w:pPr>
       <w:r>
         <w:lastRenderedPageBreak/>
-        <w:t xml:space="preserve">Low-use users have a key pain point of having more calories burnt and significant low sleep time with average steps and high sedentary time on devices. On the bright side, they have low un-tracked time </w:t>
+        <w:t xml:space="preserve">Low-use users have a key pain point of having more calories burnt and </w:t>
+      </w:r>
+      <w:r>
+        <w:t>significantly</w:t>
+      </w:r>
+      <w:r>
+        <w:t xml:space="preserve"> low sleep time with average steps and high sedentary time on devices. On the bright side, they have </w:t>
+      </w:r>
+      <w:r>
+        <w:t xml:space="preserve">a </w:t>
+      </w:r>
+      <w:r>
+        <w:t xml:space="preserve">low un-tracked time </w:t>
       </w:r>
     </w:p>
     <w:p>
@@ -6845,7 +6739,13 @@
         <w:jc w:val="both"/>
       </w:pPr>
       <w:r>
-        <w:t>All groups have a low sleep time if compared to standard sleep time of 8 hours.</w:t>
+        <w:t xml:space="preserve">All groups have a low sleep time if compared to </w:t>
+      </w:r>
+      <w:r>
+        <w:t xml:space="preserve">the </w:t>
+      </w:r>
+      <w:r>
+        <w:t>standard sleep time of 8 hours.</w:t>
       </w:r>
     </w:p>
     <w:p>
@@ -6884,22 +6784,10 @@
           <w:b/>
           <w:bCs/>
         </w:rPr>
-        <w:t>Objective</w:t>
-      </w:r>
-      <w:proofErr w:type="gramStart"/>
-      <w:r>
-        <w:rPr>
-          <w:b/>
-          <w:bCs/>
-        </w:rPr>
-        <w:t>:</w:t>
-      </w:r>
-      <w:r>
-        <w:t xml:space="preserve">  (</w:t>
-      </w:r>
-      <w:proofErr w:type="gramEnd"/>
-      <w:r>
-        <w:t>1) increase engagement time during the day of low/medium users and maintain that for high users, (2) encourage users more time to sleep, and (3) increase the daily usage of users.</w:t>
+        <w:t>Objective:</w:t>
+      </w:r>
+      <w:r>
+        <w:t xml:space="preserve"> (1) increase engagement time during the day of low/medium users and maintain that for high users, (2) encourage users more time to sleep, and (3) increase the daily usage of users.</w:t>
       </w:r>
     </w:p>
     <w:p>
@@ -6982,13 +6870,7 @@
               <w:jc w:val="both"/>
             </w:pPr>
             <w:r>
-              <w:t xml:space="preserve">A tech-driven wellness company for women with feminism and </w:t>
-            </w:r>
-            <w:r>
-              <w:t>fashionably</w:t>
-            </w:r>
-            <w:r>
-              <w:t xml:space="preserve"> designed trackers. </w:t>
+              <w:t xml:space="preserve">A tech-driven wellness company for women with feminism and fashionably designed trackers. </w:t>
             </w:r>
           </w:p>
           <w:p>
@@ -7021,13 +6903,7 @@
               <w:jc w:val="both"/>
             </w:pPr>
             <w:r>
-              <w:t xml:space="preserve">Focuses on partnership with health-related </w:t>
-            </w:r>
-            <w:r>
-              <w:t>associations</w:t>
-            </w:r>
-            <w:r>
-              <w:t xml:space="preserve">/websites or fashionable brands to increase the connection between having great health (both physical and mental) and keeping track of it. </w:t>
+              <w:t xml:space="preserve">Focuses on partnership with health-related associations/websites or fashionable brands to increase the connection between having great health (both physical and mental) and keeping track of it. </w:t>
             </w:r>
           </w:p>
         </w:tc>
@@ -7190,8 +7066,8 @@
       </w:tblPr>
       <w:tblGrid>
         <w:gridCol w:w="532"/>
-        <w:gridCol w:w="3818"/>
-        <w:gridCol w:w="5083"/>
+        <w:gridCol w:w="3851"/>
+        <w:gridCol w:w="5050"/>
       </w:tblGrid>
       <w:tr>
         <w:trPr>
@@ -7218,20 +7094,20 @@
             <w:pPr>
               <w:spacing w:after="0" w:line="240" w:lineRule="auto"/>
               <w:rPr>
-                <w:rFonts w:ascii="Times New Roman" w:eastAsia="Times New Roman" w:hAnsi="Times New Roman" w:cs="Times New Roman"/>
+                <w:rFonts w:eastAsia="Times New Roman"/>
                 <w:szCs w:val="22"/>
               </w:rPr>
             </w:pPr>
             <w:r>
               <w:rPr>
-                <w:rFonts w:ascii="Times New Roman" w:eastAsia="Times New Roman" w:hAnsi="Times New Roman" w:cs="Times New Roman"/>
+                <w:rFonts w:eastAsia="Times New Roman"/>
                 <w:szCs w:val="22"/>
               </w:rPr>
               <w:t> </w:t>
             </w:r>
             <w:r>
               <w:rPr>
-                <w:rFonts w:ascii="Open Sans" w:eastAsia="Times New Roman" w:hAnsi="Open Sans" w:cs="Open Sans"/>
+                <w:rFonts w:eastAsia="Times New Roman"/>
                 <w:b/>
                 <w:bCs/>
                 <w:color w:val="000000"/>
@@ -7262,13 +7138,13 @@
             <w:pPr>
               <w:spacing w:after="0" w:line="240" w:lineRule="auto"/>
               <w:rPr>
-                <w:rFonts w:ascii="Times New Roman" w:eastAsia="Times New Roman" w:hAnsi="Times New Roman" w:cs="Times New Roman"/>
+                <w:rFonts w:eastAsia="Times New Roman"/>
                 <w:szCs w:val="22"/>
               </w:rPr>
             </w:pPr>
             <w:r>
               <w:rPr>
-                <w:rFonts w:ascii="Open Sans" w:eastAsia="Times New Roman" w:hAnsi="Open Sans" w:cs="Open Sans"/>
+                <w:rFonts w:eastAsia="Times New Roman"/>
                 <w:b/>
                 <w:bCs/>
                 <w:color w:val="000000"/>
@@ -7299,14 +7175,14 @@
             <w:pPr>
               <w:spacing w:after="0" w:line="240" w:lineRule="auto"/>
               <w:rPr>
-                <w:rFonts w:ascii="Times New Roman" w:eastAsia="Times New Roman" w:hAnsi="Times New Roman" w:cs="Times New Roman"/>
+                <w:rFonts w:eastAsia="Times New Roman"/>
                 <w:color w:val="000000" w:themeColor="text1"/>
                 <w:szCs w:val="22"/>
               </w:rPr>
             </w:pPr>
             <w:r>
               <w:rPr>
-                <w:rFonts w:ascii="Open Sans" w:eastAsia="Times New Roman" w:hAnsi="Open Sans" w:cs="Open Sans"/>
+                <w:rFonts w:eastAsia="Times New Roman"/>
                 <w:b/>
                 <w:bCs/>
                 <w:color w:val="000000" w:themeColor="text1"/>
@@ -7342,13 +7218,13 @@
             <w:pPr>
               <w:spacing w:after="0" w:line="240" w:lineRule="auto"/>
               <w:rPr>
-                <w:rFonts w:ascii="Times New Roman" w:eastAsia="Times New Roman" w:hAnsi="Times New Roman" w:cs="Times New Roman"/>
+                <w:rFonts w:eastAsia="Times New Roman"/>
                 <w:szCs w:val="22"/>
               </w:rPr>
             </w:pPr>
             <w:r>
               <w:rPr>
-                <w:rFonts w:ascii="Open Sans" w:eastAsia="Times New Roman" w:hAnsi="Open Sans" w:cs="Open Sans"/>
+                <w:rFonts w:eastAsia="Times New Roman"/>
                 <w:color w:val="000000"/>
                 <w:szCs w:val="22"/>
               </w:rPr>
@@ -7377,83 +7253,17 @@
             <w:pPr>
               <w:spacing w:after="0" w:line="240" w:lineRule="auto"/>
               <w:rPr>
-                <w:rFonts w:ascii="Times New Roman" w:eastAsia="Times New Roman" w:hAnsi="Times New Roman" w:cs="Times New Roman"/>
+                <w:rFonts w:eastAsia="Times New Roman"/>
                 <w:szCs w:val="22"/>
               </w:rPr>
             </w:pPr>
             <w:r>
               <w:rPr>
-                <w:rFonts w:ascii="Open Sans" w:eastAsia="Times New Roman" w:hAnsi="Open Sans" w:cs="Open Sans"/>
+                <w:rFonts w:eastAsia="Times New Roman"/>
                 <w:color w:val="000000"/>
                 <w:szCs w:val="22"/>
               </w:rPr>
-              <w:t xml:space="preserve">“Daily </w:t>
-            </w:r>
-            <w:r>
-              <w:rPr>
-                <w:rFonts w:ascii="Open Sans" w:eastAsia="Times New Roman" w:hAnsi="Open Sans" w:cs="Open Sans"/>
-                <w:color w:val="000000"/>
-                <w:szCs w:val="22"/>
-              </w:rPr>
-              <w:t>Challenge</w:t>
-            </w:r>
-            <w:r>
-              <w:rPr>
-                <w:rFonts w:ascii="Open Sans" w:eastAsia="Times New Roman" w:hAnsi="Open Sans" w:cs="Open Sans"/>
-                <w:color w:val="000000"/>
-                <w:szCs w:val="22"/>
-              </w:rPr>
-              <w:t xml:space="preserve">” campaign - which </w:t>
-            </w:r>
-            <w:r>
-              <w:rPr>
-                <w:rFonts w:ascii="Open Sans" w:eastAsia="Times New Roman" w:hAnsi="Open Sans" w:cs="Open Sans"/>
-                <w:color w:val="000000"/>
-                <w:szCs w:val="22"/>
-              </w:rPr>
-              <w:t>encourages</w:t>
-            </w:r>
-            <w:r>
-              <w:rPr>
-                <w:rFonts w:ascii="Open Sans" w:eastAsia="Times New Roman" w:hAnsi="Open Sans" w:cs="Open Sans"/>
-                <w:color w:val="000000"/>
-                <w:szCs w:val="22"/>
-              </w:rPr>
-              <w:t xml:space="preserve"> users</w:t>
-            </w:r>
-            <w:r>
-              <w:rPr>
-                <w:rFonts w:ascii="Open Sans" w:eastAsia="Times New Roman" w:hAnsi="Open Sans" w:cs="Open Sans"/>
-                <w:color w:val="000000"/>
-                <w:szCs w:val="22"/>
-              </w:rPr>
-              <w:t xml:space="preserve"> </w:t>
-            </w:r>
-            <w:proofErr w:type="gramStart"/>
-            <w:r>
-              <w:rPr>
-                <w:rFonts w:ascii="Open Sans" w:eastAsia="Times New Roman" w:hAnsi="Open Sans" w:cs="Open Sans"/>
-                <w:color w:val="000000"/>
-                <w:szCs w:val="22"/>
-              </w:rPr>
-              <w:t xml:space="preserve">to </w:t>
-            </w:r>
-            <w:r>
-              <w:rPr>
-                <w:rFonts w:ascii="Open Sans" w:eastAsia="Times New Roman" w:hAnsi="Open Sans" w:cs="Open Sans"/>
-                <w:color w:val="000000"/>
-                <w:szCs w:val="22"/>
-              </w:rPr>
-              <w:t xml:space="preserve"> exercise</w:t>
-            </w:r>
-            <w:proofErr w:type="gramEnd"/>
-            <w:r>
-              <w:rPr>
-                <w:rFonts w:ascii="Open Sans" w:eastAsia="Times New Roman" w:hAnsi="Open Sans" w:cs="Open Sans"/>
-                <w:color w:val="000000"/>
-                <w:szCs w:val="22"/>
-              </w:rPr>
-              <w:t xml:space="preserve"> and engage with the devices more</w:t>
+              <w:t>“Daily Challenge” campaign - which encourages users to exercise and engage with the devices more</w:t>
             </w:r>
           </w:p>
         </w:tc>
@@ -7478,13 +7288,13 @@
             <w:pPr>
               <w:spacing w:after="0" w:line="240" w:lineRule="auto"/>
               <w:rPr>
-                <w:rFonts w:ascii="Times New Roman" w:eastAsia="Times New Roman" w:hAnsi="Times New Roman" w:cs="Times New Roman"/>
+                <w:rFonts w:eastAsia="Times New Roman"/>
                 <w:szCs w:val="22"/>
               </w:rPr>
             </w:pPr>
             <w:r>
               <w:rPr>
-                <w:rFonts w:ascii="Open Sans" w:eastAsia="Times New Roman" w:hAnsi="Open Sans" w:cs="Open Sans"/>
+                <w:rFonts w:eastAsia="Times New Roman"/>
                 <w:b/>
                 <w:bCs/>
                 <w:color w:val="000000"/>
@@ -7494,7 +7304,7 @@
             </w:r>
             <w:r>
               <w:rPr>
-                <w:rFonts w:ascii="Open Sans" w:eastAsia="Times New Roman" w:hAnsi="Open Sans" w:cs="Open Sans"/>
+                <w:rFonts w:eastAsia="Times New Roman"/>
                 <w:color w:val="000000"/>
                 <w:szCs w:val="22"/>
               </w:rPr>
@@ -7505,13 +7315,13 @@
             <w:pPr>
               <w:spacing w:after="0" w:line="240" w:lineRule="auto"/>
               <w:rPr>
-                <w:rFonts w:ascii="Times New Roman" w:eastAsia="Times New Roman" w:hAnsi="Times New Roman" w:cs="Times New Roman"/>
+                <w:rFonts w:eastAsia="Times New Roman"/>
                 <w:szCs w:val="22"/>
               </w:rPr>
             </w:pPr>
             <w:r>
               <w:rPr>
-                <w:rFonts w:ascii="Open Sans" w:eastAsia="Times New Roman" w:hAnsi="Open Sans" w:cs="Open Sans"/>
+                <w:rFonts w:eastAsia="Times New Roman"/>
                 <w:b/>
                 <w:bCs/>
                 <w:color w:val="000000"/>
@@ -7521,7 +7331,7 @@
             </w:r>
             <w:r>
               <w:rPr>
-                <w:rFonts w:ascii="Open Sans" w:eastAsia="Times New Roman" w:hAnsi="Open Sans" w:cs="Open Sans"/>
+                <w:rFonts w:eastAsia="Times New Roman"/>
                 <w:color w:val="000000"/>
                 <w:szCs w:val="22"/>
               </w:rPr>
@@ -7529,7 +7339,7 @@
             </w:r>
             <w:r>
               <w:rPr>
-                <w:rFonts w:ascii="Open Sans" w:eastAsia="Times New Roman" w:hAnsi="Open Sans" w:cs="Open Sans"/>
+                <w:rFonts w:eastAsia="Times New Roman"/>
                 <w:color w:val="000000"/>
                 <w:szCs w:val="22"/>
               </w:rPr>
@@ -7537,7 +7347,7 @@
             </w:r>
             <w:r>
               <w:rPr>
-                <w:rFonts w:ascii="Open Sans" w:eastAsia="Times New Roman" w:hAnsi="Open Sans" w:cs="Open Sans"/>
+                <w:rFonts w:eastAsia="Times New Roman"/>
                 <w:color w:val="000000"/>
                 <w:szCs w:val="22"/>
               </w:rPr>
@@ -7548,13 +7358,13 @@
             <w:pPr>
               <w:spacing w:after="0" w:line="240" w:lineRule="auto"/>
               <w:rPr>
-                <w:rFonts w:ascii="Times New Roman" w:eastAsia="Times New Roman" w:hAnsi="Times New Roman" w:cs="Times New Roman"/>
+                <w:rFonts w:eastAsia="Times New Roman"/>
                 <w:szCs w:val="22"/>
               </w:rPr>
             </w:pPr>
             <w:r>
               <w:rPr>
-                <w:rFonts w:ascii="Open Sans" w:eastAsia="Times New Roman" w:hAnsi="Open Sans" w:cs="Open Sans"/>
+                <w:rFonts w:eastAsia="Times New Roman"/>
                 <w:b/>
                 <w:bCs/>
                 <w:color w:val="000000"/>
@@ -7564,7 +7374,7 @@
             </w:r>
             <w:r>
               <w:rPr>
-                <w:rFonts w:ascii="Open Sans" w:eastAsia="Times New Roman" w:hAnsi="Open Sans" w:cs="Open Sans"/>
+                <w:rFonts w:eastAsia="Times New Roman"/>
                 <w:color w:val="000000"/>
                 <w:szCs w:val="22"/>
               </w:rPr>
@@ -7598,13 +7408,13 @@
             <w:pPr>
               <w:spacing w:after="0" w:line="240" w:lineRule="auto"/>
               <w:rPr>
-                <w:rFonts w:ascii="Times New Roman" w:eastAsia="Times New Roman" w:hAnsi="Times New Roman" w:cs="Times New Roman"/>
+                <w:rFonts w:eastAsia="Times New Roman"/>
                 <w:szCs w:val="22"/>
               </w:rPr>
             </w:pPr>
             <w:r>
               <w:rPr>
-                <w:rFonts w:ascii="Open Sans" w:eastAsia="Times New Roman" w:hAnsi="Open Sans" w:cs="Open Sans"/>
+                <w:rFonts w:eastAsia="Times New Roman"/>
                 <w:color w:val="000000"/>
                 <w:szCs w:val="22"/>
               </w:rPr>
@@ -7634,13 +7444,13 @@
             <w:pPr>
               <w:spacing w:after="0" w:line="240" w:lineRule="auto"/>
               <w:rPr>
-                <w:rFonts w:ascii="Times New Roman" w:eastAsia="Times New Roman" w:hAnsi="Times New Roman" w:cs="Times New Roman"/>
+                <w:rFonts w:eastAsia="Times New Roman"/>
                 <w:szCs w:val="22"/>
               </w:rPr>
             </w:pPr>
             <w:r>
               <w:rPr>
-                <w:rFonts w:ascii="Open Sans" w:eastAsia="Times New Roman" w:hAnsi="Open Sans" w:cs="Open Sans"/>
+                <w:rFonts w:eastAsia="Times New Roman"/>
                 <w:color w:val="000000"/>
                 <w:szCs w:val="22"/>
               </w:rPr>
@@ -7669,13 +7479,13 @@
             <w:pPr>
               <w:spacing w:after="0" w:line="240" w:lineRule="auto"/>
               <w:rPr>
-                <w:rFonts w:ascii="Times New Roman" w:eastAsia="Times New Roman" w:hAnsi="Times New Roman" w:cs="Times New Roman"/>
+                <w:rFonts w:eastAsia="Times New Roman"/>
                 <w:szCs w:val="22"/>
               </w:rPr>
             </w:pPr>
             <w:r>
               <w:rPr>
-                <w:rFonts w:ascii="Open Sans" w:eastAsia="Times New Roman" w:hAnsi="Open Sans" w:cs="Open Sans"/>
+                <w:rFonts w:eastAsia="Times New Roman"/>
                 <w:b/>
                 <w:bCs/>
                 <w:color w:val="000000"/>
@@ -7685,7 +7495,7 @@
             </w:r>
             <w:r>
               <w:rPr>
-                <w:rFonts w:ascii="Open Sans" w:eastAsia="Times New Roman" w:hAnsi="Open Sans" w:cs="Open Sans"/>
+                <w:rFonts w:eastAsia="Times New Roman"/>
                 <w:color w:val="000000"/>
                 <w:szCs w:val="22"/>
               </w:rPr>
@@ -7696,13 +7506,13 @@
             <w:pPr>
               <w:spacing w:after="0" w:line="240" w:lineRule="auto"/>
               <w:rPr>
-                <w:rFonts w:ascii="Times New Roman" w:eastAsia="Times New Roman" w:hAnsi="Times New Roman" w:cs="Times New Roman"/>
+                <w:rFonts w:eastAsia="Times New Roman"/>
                 <w:szCs w:val="22"/>
               </w:rPr>
             </w:pPr>
             <w:r>
               <w:rPr>
-                <w:rFonts w:ascii="Open Sans" w:eastAsia="Times New Roman" w:hAnsi="Open Sans" w:cs="Open Sans"/>
+                <w:rFonts w:eastAsia="Times New Roman"/>
                 <w:b/>
                 <w:bCs/>
                 <w:color w:val="000000"/>
@@ -7712,23 +7522,23 @@
             </w:r>
             <w:r>
               <w:rPr>
-                <w:rFonts w:ascii="Open Sans" w:eastAsia="Times New Roman" w:hAnsi="Open Sans" w:cs="Open Sans"/>
+                <w:rFonts w:eastAsia="Times New Roman"/>
                 <w:color w:val="000000"/>
                 <w:szCs w:val="22"/>
               </w:rPr>
-              <w:t xml:space="preserve">P0 - use notification systems to remind users of tracking their sleep habit and P1 </w:t>
-            </w:r>
-            <w:r>
-              <w:rPr>
-                <w:rFonts w:ascii="Open Sans" w:eastAsia="Times New Roman" w:hAnsi="Open Sans" w:cs="Open Sans"/>
+              <w:t xml:space="preserve">P0 - use notification systems to remind users </w:t>
+            </w:r>
+            <w:r>
+              <w:rPr>
+                <w:rFonts w:eastAsia="Times New Roman"/>
                 <w:color w:val="000000"/>
                 <w:szCs w:val="22"/>
               </w:rPr>
-              <w:t>–</w:t>
-            </w:r>
-            <w:r>
-              <w:rPr>
-                <w:rFonts w:ascii="Open Sans" w:eastAsia="Times New Roman" w:hAnsi="Open Sans" w:cs="Open Sans"/>
+              <w:t>to</w:t>
+            </w:r>
+            <w:r>
+              <w:rPr>
+                <w:rFonts w:eastAsia="Times New Roman"/>
                 <w:color w:val="000000"/>
                 <w:szCs w:val="22"/>
               </w:rPr>
@@ -7736,18 +7546,58 @@
             </w:r>
             <w:r>
               <w:rPr>
-                <w:rFonts w:ascii="Open Sans" w:eastAsia="Times New Roman" w:hAnsi="Open Sans" w:cs="Open Sans"/>
+                <w:rFonts w:eastAsia="Times New Roman"/>
                 <w:color w:val="000000"/>
                 <w:szCs w:val="22"/>
               </w:rPr>
-              <w:t xml:space="preserve">a </w:t>
-            </w:r>
-            <w:r>
-              <w:rPr>
-                <w:rFonts w:ascii="Open Sans" w:eastAsia="Times New Roman" w:hAnsi="Open Sans" w:cs="Open Sans"/>
+              <w:t>track</w:t>
+            </w:r>
+            <w:r>
+              <w:rPr>
+                <w:rFonts w:eastAsia="Times New Roman"/>
                 <w:color w:val="000000"/>
                 <w:szCs w:val="22"/>
               </w:rPr>
+              <w:t xml:space="preserve"> their sleep habit and P1 </w:t>
+            </w:r>
+            <w:r>
+              <w:rPr>
+                <w:rFonts w:eastAsia="Times New Roman"/>
+                <w:color w:val="000000"/>
+                <w:szCs w:val="22"/>
+              </w:rPr>
+              <w:t>–</w:t>
+            </w:r>
+            <w:r>
+              <w:rPr>
+                <w:rFonts w:eastAsia="Times New Roman"/>
+                <w:color w:val="000000"/>
+                <w:szCs w:val="22"/>
+              </w:rPr>
+              <w:t xml:space="preserve"> </w:t>
+            </w:r>
+            <w:r>
+              <w:rPr>
+                <w:rFonts w:eastAsia="Times New Roman"/>
+                <w:color w:val="000000"/>
+                <w:szCs w:val="22"/>
+              </w:rPr>
+              <w:t xml:space="preserve">is </w:t>
+            </w:r>
+            <w:r>
+              <w:rPr>
+                <w:rFonts w:eastAsia="Times New Roman"/>
+                <w:color w:val="000000"/>
+                <w:szCs w:val="22"/>
+              </w:rPr>
+              <w:t xml:space="preserve">a </w:t>
+            </w:r>
+            <w:r>
+              <w:rPr>
+                <w:rFonts w:eastAsia="Times New Roman"/>
+                <w:color w:val="000000"/>
+                <w:szCs w:val="22"/>
+              </w:rPr>
               <w:t>function that warns users about their sleep time. </w:t>
             </w:r>
           </w:p>
@@ -7755,13 +7605,13 @@
             <w:pPr>
               <w:spacing w:after="0" w:line="240" w:lineRule="auto"/>
               <w:rPr>
-                <w:rFonts w:ascii="Times New Roman" w:eastAsia="Times New Roman" w:hAnsi="Times New Roman" w:cs="Times New Roman"/>
+                <w:rFonts w:eastAsia="Times New Roman"/>
                 <w:szCs w:val="22"/>
               </w:rPr>
             </w:pPr>
             <w:r>
               <w:rPr>
-                <w:rFonts w:ascii="Open Sans" w:eastAsia="Times New Roman" w:hAnsi="Open Sans" w:cs="Open Sans"/>
+                <w:rFonts w:eastAsia="Times New Roman"/>
                 <w:b/>
                 <w:bCs/>
                 <w:color w:val="000000"/>
@@ -7771,7 +7621,7 @@
             </w:r>
             <w:r>
               <w:rPr>
-                <w:rFonts w:ascii="Open Sans" w:eastAsia="Times New Roman" w:hAnsi="Open Sans" w:cs="Open Sans"/>
+                <w:rFonts w:eastAsia="Times New Roman"/>
                 <w:color w:val="000000"/>
                 <w:szCs w:val="22"/>
               </w:rPr>
@@ -7805,13 +7655,13 @@
             <w:pPr>
               <w:spacing w:after="0" w:line="240" w:lineRule="auto"/>
               <w:rPr>
-                <w:rFonts w:ascii="Times New Roman" w:eastAsia="Times New Roman" w:hAnsi="Times New Roman" w:cs="Times New Roman"/>
+                <w:rFonts w:eastAsia="Times New Roman"/>
                 <w:szCs w:val="22"/>
               </w:rPr>
             </w:pPr>
             <w:r>
               <w:rPr>
-                <w:rFonts w:ascii="Open Sans" w:eastAsia="Times New Roman" w:hAnsi="Open Sans" w:cs="Open Sans"/>
+                <w:rFonts w:eastAsia="Times New Roman"/>
                 <w:color w:val="000000"/>
                 <w:szCs w:val="22"/>
               </w:rPr>
@@ -7840,13 +7690,13 @@
             <w:pPr>
               <w:spacing w:after="0" w:line="240" w:lineRule="auto"/>
               <w:rPr>
-                <w:rFonts w:ascii="Times New Roman" w:eastAsia="Times New Roman" w:hAnsi="Times New Roman" w:cs="Times New Roman"/>
+                <w:rFonts w:eastAsia="Times New Roman"/>
                 <w:szCs w:val="22"/>
               </w:rPr>
             </w:pPr>
             <w:r>
               <w:rPr>
-                <w:rFonts w:ascii="Open Sans" w:eastAsia="Times New Roman" w:hAnsi="Open Sans" w:cs="Open Sans"/>
+                <w:rFonts w:eastAsia="Times New Roman"/>
                 <w:color w:val="000000"/>
                 <w:szCs w:val="22"/>
               </w:rPr>
@@ -7854,7 +7704,7 @@
             </w:r>
             <w:r>
               <w:rPr>
-                <w:rFonts w:ascii="Open Sans" w:eastAsia="Times New Roman" w:hAnsi="Open Sans" w:cs="Open Sans"/>
+                <w:rFonts w:eastAsia="Times New Roman"/>
                 <w:color w:val="000000"/>
                 <w:szCs w:val="22"/>
               </w:rPr>
@@ -7862,7 +7712,7 @@
             </w:r>
             <w:r>
               <w:rPr>
-                <w:rFonts w:ascii="Open Sans" w:eastAsia="Times New Roman" w:hAnsi="Open Sans" w:cs="Open Sans"/>
+                <w:rFonts w:eastAsia="Times New Roman"/>
                 <w:color w:val="000000"/>
                 <w:szCs w:val="22"/>
               </w:rPr>
@@ -7871,7 +7721,7 @@
             <w:proofErr w:type="spellStart"/>
             <w:r>
               <w:rPr>
-                <w:rFonts w:ascii="Open Sans" w:eastAsia="Times New Roman" w:hAnsi="Open Sans" w:cs="Open Sans"/>
+                <w:rFonts w:eastAsia="Times New Roman"/>
                 <w:color w:val="000000"/>
                 <w:szCs w:val="22"/>
               </w:rPr>
@@ -7880,7 +7730,7 @@
             <w:proofErr w:type="spellEnd"/>
             <w:r>
               <w:rPr>
-                <w:rFonts w:ascii="Open Sans" w:eastAsia="Times New Roman" w:hAnsi="Open Sans" w:cs="Open Sans"/>
+                <w:rFonts w:eastAsia="Times New Roman"/>
                 <w:color w:val="000000"/>
                 <w:szCs w:val="22"/>
               </w:rPr>
@@ -7909,13 +7759,13 @@
             <w:pPr>
               <w:spacing w:after="0" w:line="240" w:lineRule="auto"/>
               <w:rPr>
-                <w:rFonts w:ascii="Times New Roman" w:eastAsia="Times New Roman" w:hAnsi="Times New Roman" w:cs="Times New Roman"/>
+                <w:rFonts w:eastAsia="Times New Roman"/>
                 <w:szCs w:val="22"/>
               </w:rPr>
             </w:pPr>
             <w:r>
               <w:rPr>
-                <w:rFonts w:ascii="Open Sans" w:eastAsia="Times New Roman" w:hAnsi="Open Sans" w:cs="Open Sans"/>
+                <w:rFonts w:eastAsia="Times New Roman"/>
                 <w:b/>
                 <w:bCs/>
                 <w:color w:val="000000"/>
@@ -7925,7 +7775,7 @@
             </w:r>
             <w:r>
               <w:rPr>
-                <w:rFonts w:ascii="Open Sans" w:eastAsia="Times New Roman" w:hAnsi="Open Sans" w:cs="Open Sans"/>
+                <w:rFonts w:eastAsia="Times New Roman"/>
                 <w:color w:val="000000"/>
                 <w:szCs w:val="22"/>
               </w:rPr>
@@ -7936,13 +7786,13 @@
             <w:pPr>
               <w:spacing w:after="0" w:line="240" w:lineRule="auto"/>
               <w:rPr>
-                <w:rFonts w:ascii="Times New Roman" w:eastAsia="Times New Roman" w:hAnsi="Times New Roman" w:cs="Times New Roman"/>
+                <w:rFonts w:eastAsia="Times New Roman"/>
                 <w:szCs w:val="22"/>
               </w:rPr>
             </w:pPr>
             <w:r>
               <w:rPr>
-                <w:rFonts w:ascii="Open Sans" w:eastAsia="Times New Roman" w:hAnsi="Open Sans" w:cs="Open Sans"/>
+                <w:rFonts w:eastAsia="Times New Roman"/>
                 <w:b/>
                 <w:bCs/>
                 <w:color w:val="000000"/>
@@ -7952,7 +7802,7 @@
             </w:r>
             <w:r>
               <w:rPr>
-                <w:rFonts w:ascii="Open Sans" w:eastAsia="Times New Roman" w:hAnsi="Open Sans" w:cs="Open Sans"/>
+                <w:rFonts w:eastAsia="Times New Roman"/>
                 <w:color w:val="000000"/>
                 <w:szCs w:val="22"/>
               </w:rPr>
@@ -7963,13 +7813,13 @@
             <w:pPr>
               <w:spacing w:after="0" w:line="240" w:lineRule="auto"/>
               <w:rPr>
-                <w:rFonts w:ascii="Times New Roman" w:eastAsia="Times New Roman" w:hAnsi="Times New Roman" w:cs="Times New Roman"/>
+                <w:rFonts w:eastAsia="Times New Roman"/>
                 <w:szCs w:val="22"/>
               </w:rPr>
             </w:pPr>
             <w:r>
               <w:rPr>
-                <w:rFonts w:ascii="Open Sans" w:eastAsia="Times New Roman" w:hAnsi="Open Sans" w:cs="Open Sans"/>
+                <w:rFonts w:eastAsia="Times New Roman"/>
                 <w:b/>
                 <w:bCs/>
                 <w:color w:val="000000"/>
@@ -7979,7 +7829,7 @@
             </w:r>
             <w:r>
               <w:rPr>
-                <w:rFonts w:ascii="Open Sans" w:eastAsia="Times New Roman" w:hAnsi="Open Sans" w:cs="Open Sans"/>
+                <w:rFonts w:eastAsia="Times New Roman"/>
                 <w:color w:val="000000"/>
                 <w:szCs w:val="22"/>
               </w:rPr>
@@ -8409,6 +8259,119 @@
     </w:lvl>
   </w:abstractNum>
   <w:abstractNum w:abstractNumId="4" w15:restartNumberingAfterBreak="0">
+    <w:nsid w:val="5B2A303E"/>
+    <w:multiLevelType w:val="hybridMultilevel"/>
+    <w:tmpl w:val="DB4A53EE"/>
+    <w:lvl w:ilvl="0" w:tplc="04090001">
+      <w:start w:val="1"/>
+      <w:numFmt w:val="bullet"/>
+      <w:lvlText w:val=""/>
+      <w:lvlJc w:val="left"/>
+      <w:pPr>
+        <w:ind w:left="720" w:hanging="360"/>
+      </w:pPr>
+      <w:rPr>
+        <w:rFonts w:ascii="Symbol" w:hAnsi="Symbol" w:hint="default"/>
+      </w:rPr>
+    </w:lvl>
+    <w:lvl w:ilvl="1" w:tplc="04090003" w:tentative="1">
+      <w:start w:val="1"/>
+      <w:numFmt w:val="bullet"/>
+      <w:lvlText w:val="o"/>
+      <w:lvlJc w:val="left"/>
+      <w:pPr>
+        <w:ind w:left="1440" w:hanging="360"/>
+      </w:pPr>
+      <w:rPr>
+        <w:rFonts w:ascii="Courier New" w:hAnsi="Courier New" w:cs="Courier New" w:hint="default"/>
+      </w:rPr>
+    </w:lvl>
+    <w:lvl w:ilvl="2" w:tplc="04090005" w:tentative="1">
+      <w:start w:val="1"/>
+      <w:numFmt w:val="bullet"/>
+      <w:lvlText w:val=""/>
+      <w:lvlJc w:val="left"/>
+      <w:pPr>
+        <w:ind w:left="2160" w:hanging="360"/>
+      </w:pPr>
+      <w:rPr>
+        <w:rFonts w:ascii="Wingdings" w:hAnsi="Wingdings" w:hint="default"/>
+      </w:rPr>
+    </w:lvl>
+    <w:lvl w:ilvl="3" w:tplc="04090001" w:tentative="1">
+      <w:start w:val="1"/>
+      <w:numFmt w:val="bullet"/>
+      <w:lvlText w:val=""/>
+      <w:lvlJc w:val="left"/>
+      <w:pPr>
+        <w:ind w:left="2880" w:hanging="360"/>
+      </w:pPr>
+      <w:rPr>
+        <w:rFonts w:ascii="Symbol" w:hAnsi="Symbol" w:hint="default"/>
+      </w:rPr>
+    </w:lvl>
+    <w:lvl w:ilvl="4" w:tplc="04090003" w:tentative="1">
+      <w:start w:val="1"/>
+      <w:numFmt w:val="bullet"/>
+      <w:lvlText w:val="o"/>
+      <w:lvlJc w:val="left"/>
+      <w:pPr>
+        <w:ind w:left="3600" w:hanging="360"/>
+      </w:pPr>
+      <w:rPr>
+        <w:rFonts w:ascii="Courier New" w:hAnsi="Courier New" w:cs="Courier New" w:hint="default"/>
+      </w:rPr>
+    </w:lvl>
+    <w:lvl w:ilvl="5" w:tplc="04090005" w:tentative="1">
+      <w:start w:val="1"/>
+      <w:numFmt w:val="bullet"/>
+      <w:lvlText w:val=""/>
+      <w:lvlJc w:val="left"/>
+      <w:pPr>
+        <w:ind w:left="4320" w:hanging="360"/>
+      </w:pPr>
+      <w:rPr>
+        <w:rFonts w:ascii="Wingdings" w:hAnsi="Wingdings" w:hint="default"/>
+      </w:rPr>
+    </w:lvl>
+    <w:lvl w:ilvl="6" w:tplc="04090001" w:tentative="1">
+      <w:start w:val="1"/>
+      <w:numFmt w:val="bullet"/>
+      <w:lvlText w:val=""/>
+      <w:lvlJc w:val="left"/>
+      <w:pPr>
+        <w:ind w:left="5040" w:hanging="360"/>
+      </w:pPr>
+      <w:rPr>
+        <w:rFonts w:ascii="Symbol" w:hAnsi="Symbol" w:hint="default"/>
+      </w:rPr>
+    </w:lvl>
+    <w:lvl w:ilvl="7" w:tplc="04090003" w:tentative="1">
+      <w:start w:val="1"/>
+      <w:numFmt w:val="bullet"/>
+      <w:lvlText w:val="o"/>
+      <w:lvlJc w:val="left"/>
+      <w:pPr>
+        <w:ind w:left="5760" w:hanging="360"/>
+      </w:pPr>
+      <w:rPr>
+        <w:rFonts w:ascii="Courier New" w:hAnsi="Courier New" w:cs="Courier New" w:hint="default"/>
+      </w:rPr>
+    </w:lvl>
+    <w:lvl w:ilvl="8" w:tplc="04090005" w:tentative="1">
+      <w:start w:val="1"/>
+      <w:numFmt w:val="bullet"/>
+      <w:lvlText w:val=""/>
+      <w:lvlJc w:val="left"/>
+      <w:pPr>
+        <w:ind w:left="6480" w:hanging="360"/>
+      </w:pPr>
+      <w:rPr>
+        <w:rFonts w:ascii="Wingdings" w:hAnsi="Wingdings" w:hint="default"/>
+      </w:rPr>
+    </w:lvl>
+  </w:abstractNum>
+  <w:abstractNum w:abstractNumId="5" w15:restartNumberingAfterBreak="0">
     <w:nsid w:val="74814825"/>
     <w:multiLevelType w:val="hybridMultilevel"/>
     <w:tmpl w:val="1156902A"/>
@@ -8534,6 +8497,9 @@
     <w:abstractNumId w:val="2"/>
   </w:num>
   <w:num w:numId="5" w16cid:durableId="713307562">
+    <w:abstractNumId w:val="5"/>
+  </w:num>
+  <w:num w:numId="6" w16cid:durableId="2017343416">
     <w:abstractNumId w:val="4"/>
   </w:num>
 </w:numbering>
@@ -8985,6 +8951,7 @@
   <w:style w:type="character" w:default="1" w:styleId="DefaultParagraphFont">
     <w:name w:val="Default Paragraph Font"/>
     <w:uiPriority w:val="1"/>
+    <w:semiHidden/>
     <w:unhideWhenUsed/>
   </w:style>
   <w:style w:type="table" w:default="1" w:styleId="TableNormal">

</xml_diff>